<commit_message>
added analysis and models
</commit_message>
<xml_diff>
--- a/Analysis/Analysis and models.docx
+++ b/Analysis/Analysis and models.docx
@@ -3272,7 +3272,6 @@
           <w:sz w:val="32"/>
         </w:rPr>
       </w:pPr>
-      <w:bookmarkStart w:id="0" w:name="_GoBack"/>
       <w:r>
         <w:rPr>
           <w:rFonts w:ascii="Arial" w:hAnsi="Arial" w:cs="Arial"/>
@@ -3336,7 +3335,900 @@
           </wp:anchor>
         </w:drawing>
       </w:r>
+      <w:r>
+        <w:rPr>
+          <w:rFonts w:ascii="Arial" w:hAnsi="Arial" w:cs="Arial"/>
+          <w:b/>
+          <w:sz w:val="32"/>
+        </w:rPr>
+        <w:t xml:space="preserve">  </w:t>
+      </w:r>
+    </w:p>
+    <w:p>
+      <w:pPr>
+        <w:tabs>
+          <w:tab w:val="left" w:pos="3840"/>
+        </w:tabs>
+        <w:jc w:val="center"/>
+        <w:rPr>
+          <w:rFonts w:ascii="Arial" w:hAnsi="Arial" w:cs="Arial"/>
+          <w:b/>
+          <w:sz w:val="32"/>
+        </w:rPr>
+      </w:pPr>
+    </w:p>
+    <w:p>
+      <w:pPr>
+        <w:tabs>
+          <w:tab w:val="left" w:pos="3840"/>
+        </w:tabs>
+        <w:jc w:val="center"/>
+        <w:rPr>
+          <w:rFonts w:ascii="Arial" w:hAnsi="Arial" w:cs="Arial"/>
+          <w:b/>
+          <w:sz w:val="32"/>
+        </w:rPr>
+      </w:pPr>
+    </w:p>
+    <w:p>
+      <w:pPr>
+        <w:tabs>
+          <w:tab w:val="left" w:pos="3840"/>
+        </w:tabs>
+        <w:jc w:val="center"/>
+        <w:rPr>
+          <w:rFonts w:ascii="Arial" w:hAnsi="Arial" w:cs="Arial"/>
+          <w:b/>
+          <w:sz w:val="32"/>
+        </w:rPr>
+      </w:pPr>
+    </w:p>
+    <w:p>
+      <w:pPr>
+        <w:tabs>
+          <w:tab w:val="left" w:pos="3840"/>
+        </w:tabs>
+        <w:jc w:val="center"/>
+        <w:rPr>
+          <w:rFonts w:ascii="Arial" w:hAnsi="Arial" w:cs="Arial"/>
+          <w:b/>
+          <w:sz w:val="32"/>
+        </w:rPr>
+      </w:pPr>
+    </w:p>
+    <w:p>
+      <w:pPr>
+        <w:tabs>
+          <w:tab w:val="left" w:pos="3840"/>
+        </w:tabs>
+        <w:jc w:val="center"/>
+        <w:rPr>
+          <w:rFonts w:ascii="Arial" w:hAnsi="Arial" w:cs="Arial"/>
+          <w:b/>
+          <w:sz w:val="32"/>
+        </w:rPr>
+      </w:pPr>
+    </w:p>
+    <w:p>
+      <w:pPr>
+        <w:tabs>
+          <w:tab w:val="left" w:pos="3840"/>
+        </w:tabs>
+        <w:jc w:val="center"/>
+        <w:rPr>
+          <w:rFonts w:ascii="Arial" w:hAnsi="Arial" w:cs="Arial"/>
+          <w:b/>
+          <w:sz w:val="32"/>
+        </w:rPr>
+      </w:pPr>
+    </w:p>
+    <w:p>
+      <w:pPr>
+        <w:tabs>
+          <w:tab w:val="left" w:pos="3840"/>
+        </w:tabs>
+        <w:jc w:val="center"/>
+        <w:rPr>
+          <w:rFonts w:ascii="Arial" w:hAnsi="Arial" w:cs="Arial"/>
+          <w:b/>
+          <w:sz w:val="32"/>
+        </w:rPr>
+      </w:pPr>
+    </w:p>
+    <w:p>
+      <w:pPr>
+        <w:tabs>
+          <w:tab w:val="left" w:pos="3840"/>
+        </w:tabs>
+        <w:jc w:val="center"/>
+        <w:rPr>
+          <w:rFonts w:ascii="Arial" w:hAnsi="Arial" w:cs="Arial"/>
+          <w:b/>
+          <w:sz w:val="32"/>
+        </w:rPr>
+      </w:pPr>
+    </w:p>
+    <w:p>
+      <w:pPr>
+        <w:tabs>
+          <w:tab w:val="left" w:pos="3840"/>
+        </w:tabs>
+        <w:jc w:val="center"/>
+        <w:rPr>
+          <w:rFonts w:ascii="Arial" w:hAnsi="Arial" w:cs="Arial"/>
+          <w:b/>
+          <w:sz w:val="32"/>
+        </w:rPr>
+      </w:pPr>
+    </w:p>
+    <w:p>
+      <w:pPr>
+        <w:tabs>
+          <w:tab w:val="left" w:pos="3840"/>
+        </w:tabs>
+        <w:jc w:val="center"/>
+        <w:rPr>
+          <w:rFonts w:ascii="Arial" w:hAnsi="Arial" w:cs="Arial"/>
+          <w:b/>
+          <w:sz w:val="32"/>
+        </w:rPr>
+      </w:pPr>
+    </w:p>
+    <w:p>
+      <w:pPr>
+        <w:tabs>
+          <w:tab w:val="left" w:pos="3840"/>
+        </w:tabs>
+        <w:jc w:val="center"/>
+        <w:rPr>
+          <w:rFonts w:ascii="Arial" w:hAnsi="Arial" w:cs="Arial"/>
+          <w:b/>
+          <w:sz w:val="32"/>
+        </w:rPr>
+      </w:pPr>
+    </w:p>
+    <w:p>
+      <w:pPr>
+        <w:tabs>
+          <w:tab w:val="left" w:pos="3840"/>
+        </w:tabs>
+        <w:jc w:val="center"/>
+        <w:rPr>
+          <w:rFonts w:ascii="Arial" w:hAnsi="Arial" w:cs="Arial"/>
+          <w:b/>
+          <w:sz w:val="32"/>
+        </w:rPr>
+      </w:pPr>
+    </w:p>
+    <w:p>
+      <w:pPr>
+        <w:tabs>
+          <w:tab w:val="left" w:pos="3840"/>
+        </w:tabs>
+        <w:jc w:val="center"/>
+        <w:rPr>
+          <w:rFonts w:ascii="Arial" w:hAnsi="Arial" w:cs="Arial"/>
+          <w:b/>
+          <w:sz w:val="32"/>
+        </w:rPr>
+      </w:pPr>
+    </w:p>
+    <w:p>
+      <w:pPr>
+        <w:tabs>
+          <w:tab w:val="left" w:pos="3840"/>
+        </w:tabs>
+        <w:jc w:val="center"/>
+        <w:rPr>
+          <w:rFonts w:ascii="Arial" w:hAnsi="Arial" w:cs="Arial"/>
+          <w:b/>
+          <w:sz w:val="32"/>
+        </w:rPr>
+      </w:pPr>
+    </w:p>
+    <w:p>
+      <w:pPr>
+        <w:tabs>
+          <w:tab w:val="left" w:pos="3840"/>
+        </w:tabs>
+        <w:jc w:val="center"/>
+        <w:rPr>
+          <w:rFonts w:ascii="Arial" w:hAnsi="Arial" w:cs="Arial"/>
+          <w:b/>
+          <w:sz w:val="32"/>
+        </w:rPr>
+      </w:pPr>
+    </w:p>
+    <w:p>
+      <w:pPr>
+        <w:tabs>
+          <w:tab w:val="left" w:pos="3840"/>
+        </w:tabs>
+        <w:jc w:val="center"/>
+        <w:rPr>
+          <w:rFonts w:ascii="Arial" w:hAnsi="Arial" w:cs="Arial"/>
+          <w:b/>
+          <w:sz w:val="32"/>
+        </w:rPr>
+      </w:pPr>
+    </w:p>
+    <w:p>
+      <w:pPr>
+        <w:tabs>
+          <w:tab w:val="left" w:pos="3840"/>
+        </w:tabs>
+        <w:jc w:val="center"/>
+        <w:rPr>
+          <w:rFonts w:ascii="Arial" w:hAnsi="Arial" w:cs="Arial"/>
+          <w:b/>
+          <w:sz w:val="32"/>
+        </w:rPr>
+      </w:pPr>
+    </w:p>
+    <w:p>
+      <w:pPr>
+        <w:tabs>
+          <w:tab w:val="left" w:pos="3840"/>
+        </w:tabs>
+        <w:jc w:val="center"/>
+        <w:rPr>
+          <w:rFonts w:ascii="Arial" w:hAnsi="Arial" w:cs="Arial"/>
+          <w:b/>
+          <w:sz w:val="32"/>
+        </w:rPr>
+      </w:pPr>
+    </w:p>
+    <w:p>
+      <w:pPr>
+        <w:tabs>
+          <w:tab w:val="left" w:pos="3840"/>
+        </w:tabs>
+        <w:jc w:val="center"/>
+        <w:rPr>
+          <w:rFonts w:ascii="Arial" w:hAnsi="Arial" w:cs="Arial"/>
+          <w:b/>
+          <w:sz w:val="32"/>
+        </w:rPr>
+      </w:pPr>
+    </w:p>
+    <w:p>
+      <w:pPr>
+        <w:tabs>
+          <w:tab w:val="left" w:pos="3840"/>
+        </w:tabs>
+        <w:jc w:val="center"/>
+        <w:rPr>
+          <w:rFonts w:ascii="Arial" w:hAnsi="Arial" w:cs="Arial"/>
+          <w:b/>
+          <w:sz w:val="32"/>
+        </w:rPr>
+      </w:pPr>
+    </w:p>
+    <w:p>
+      <w:pPr>
+        <w:tabs>
+          <w:tab w:val="left" w:pos="3840"/>
+        </w:tabs>
+        <w:jc w:val="center"/>
+        <w:rPr>
+          <w:rFonts w:ascii="Arial" w:hAnsi="Arial" w:cs="Arial"/>
+          <w:b/>
+          <w:sz w:val="32"/>
+        </w:rPr>
+      </w:pPr>
+    </w:p>
+    <w:p>
+      <w:pPr>
+        <w:tabs>
+          <w:tab w:val="left" w:pos="3840"/>
+        </w:tabs>
+        <w:jc w:val="center"/>
+        <w:rPr>
+          <w:rFonts w:ascii="Arial" w:hAnsi="Arial" w:cs="Arial"/>
+          <w:b/>
+          <w:sz w:val="32"/>
+        </w:rPr>
+      </w:pPr>
+    </w:p>
+    <w:p>
+      <w:pPr>
+        <w:tabs>
+          <w:tab w:val="left" w:pos="3840"/>
+        </w:tabs>
+        <w:jc w:val="center"/>
+        <w:rPr>
+          <w:rFonts w:ascii="Arial" w:hAnsi="Arial" w:cs="Arial"/>
+          <w:b/>
+          <w:sz w:val="32"/>
+        </w:rPr>
+      </w:pPr>
+    </w:p>
+    <w:p>
+      <w:pPr>
+        <w:tabs>
+          <w:tab w:val="left" w:pos="3840"/>
+        </w:tabs>
+        <w:rPr>
+          <w:rFonts w:ascii="Arial" w:hAnsi="Arial" w:cs="Arial"/>
+          <w:b/>
+          <w:sz w:val="28"/>
+        </w:rPr>
+      </w:pPr>
+    </w:p>
+    <w:p>
+      <w:pPr>
+        <w:tabs>
+          <w:tab w:val="left" w:pos="3840"/>
+        </w:tabs>
+        <w:rPr>
+          <w:rFonts w:ascii="Arial" w:hAnsi="Arial" w:cs="Arial"/>
+          <w:b/>
+          <w:sz w:val="28"/>
+        </w:rPr>
+      </w:pPr>
+      <w:r>
+        <w:rPr>
+          <w:noProof/>
+        </w:rPr>
+        <w:pict>
+          <v:shapetype id="_x0000_t75" coordsize="21600,21600" o:spt="75" o:preferrelative="t" path="m@4@5l@4@11@9@11@9@5xe" filled="f" stroked="f">
+            <v:stroke joinstyle="miter"/>
+            <v:formulas>
+              <v:f eqn="if lineDrawn pixelLineWidth 0"/>
+              <v:f eqn="sum @0 1 0"/>
+              <v:f eqn="sum 0 0 @1"/>
+              <v:f eqn="prod @2 1 2"/>
+              <v:f eqn="prod @3 21600 pixelWidth"/>
+              <v:f eqn="prod @3 21600 pixelHeight"/>
+              <v:f eqn="sum @0 0 1"/>
+              <v:f eqn="prod @6 1 2"/>
+              <v:f eqn="prod @7 21600 pixelWidth"/>
+              <v:f eqn="sum @8 21600 0"/>
+              <v:f eqn="prod @7 21600 pixelHeight"/>
+              <v:f eqn="sum @10 21600 0"/>
+            </v:formulas>
+            <v:path o:extrusionok="f" gradientshapeok="t" o:connecttype="rect"/>
+            <o:lock v:ext="edit" aspectratio="t"/>
+          </v:shapetype>
+          <v:shape id="_x0000_s1034" type="#_x0000_t75" style="position:absolute;margin-left:0;margin-top:258.35pt;width:450.6pt;height:224.4pt;z-index:251678720;mso-position-horizontal-relative:text;mso-position-vertical-relative:text;mso-width-relative:page;mso-height-relative:page">
+            <v:imagedata r:id="rId10" o:title="Screenshot (8)"/>
+            <w10:wrap type="square"/>
+          </v:shape>
+        </w:pict>
+      </w:r>
+      <w:r>
+        <w:rPr>
+          <w:rFonts w:ascii="Arial" w:hAnsi="Arial" w:cs="Arial"/>
+          <w:b/>
+          <w:noProof/>
+          <w:sz w:val="28"/>
+        </w:rPr>
+        <w:drawing>
+          <wp:anchor distT="0" distB="0" distL="114300" distR="114300" simplePos="0" relativeHeight="251683840" behindDoc="0" locked="0" layoutInCell="1" allowOverlap="1">
+            <wp:simplePos x="0" y="0"/>
+            <wp:positionH relativeFrom="margin">
+              <wp:align>right</wp:align>
+            </wp:positionH>
+            <wp:positionV relativeFrom="paragraph">
+              <wp:posOffset>6307455</wp:posOffset>
+            </wp:positionV>
+            <wp:extent cx="5722620" cy="2209800"/>
+            <wp:effectExtent l="0" t="0" r="0" b="0"/>
+            <wp:wrapSquare wrapText="bothSides"/>
+            <wp:docPr id="4" name="Picture 4" descr="C:\Users\gagan\AppData\Local\Microsoft\Windows\INetCache\Content.Word\Screenshot (3).png"/>
+            <wp:cNvGraphicFramePr>
+              <a:graphicFrameLocks xmlns:a="http://schemas.openxmlformats.org/drawingml/2006/main" noChangeAspect="1"/>
+            </wp:cNvGraphicFramePr>
+            <a:graphic xmlns:a="http://schemas.openxmlformats.org/drawingml/2006/main">
+              <a:graphicData uri="http://schemas.openxmlformats.org/drawingml/2006/picture">
+                <pic:pic xmlns:pic="http://schemas.openxmlformats.org/drawingml/2006/picture">
+                  <pic:nvPicPr>
+                    <pic:cNvPr id="0" name="Picture 13" descr="C:\Users\gagan\AppData\Local\Microsoft\Windows\INetCache\Content.Word\Screenshot (3).png"/>
+                    <pic:cNvPicPr>
+                      <a:picLocks noChangeAspect="1" noChangeArrowheads="1"/>
+                    </pic:cNvPicPr>
+                  </pic:nvPicPr>
+                  <pic:blipFill rotWithShape="1">
+                    <a:blip r:embed="rId11" cstate="print">
+                      <a:extLst>
+                        <a:ext uri="{28A0092B-C50C-407E-A947-70E740481C1C}">
+                          <a14:useLocalDpi xmlns:a14="http://schemas.microsoft.com/office/drawing/2010/main" val="0"/>
+                        </a:ext>
+                      </a:extLst>
+                    </a:blip>
+                    <a:srcRect b="22252"/>
+                    <a:stretch/>
+                  </pic:blipFill>
+                  <pic:spPr bwMode="auto">
+                    <a:xfrm>
+                      <a:off x="0" y="0"/>
+                      <a:ext cx="5722620" cy="2209800"/>
+                    </a:xfrm>
+                    <a:prstGeom prst="rect">
+                      <a:avLst/>
+                    </a:prstGeom>
+                    <a:noFill/>
+                    <a:ln>
+                      <a:noFill/>
+                    </a:ln>
+                    <a:extLst>
+                      <a:ext uri="{53640926-AAD7-44D8-BBD7-CCE9431645EC}">
+                        <a14:shadowObscured xmlns:a14="http://schemas.microsoft.com/office/drawing/2010/main"/>
+                      </a:ext>
+                    </a:extLst>
+                  </pic:spPr>
+                </pic:pic>
+              </a:graphicData>
+            </a:graphic>
+            <wp14:sizeRelH relativeFrom="page">
+              <wp14:pctWidth>0</wp14:pctWidth>
+            </wp14:sizeRelH>
+            <wp14:sizeRelV relativeFrom="page">
+              <wp14:pctHeight>0</wp14:pctHeight>
+            </wp14:sizeRelV>
+          </wp:anchor>
+        </w:drawing>
+      </w:r>
+      <w:r>
+        <w:rPr>
+          <w:noProof/>
+        </w:rPr>
+        <w:pict>
+          <v:shape id="_x0000_s1030" type="#_x0000_t75" style="position:absolute;margin-left:0;margin-top:21.5pt;width:450.6pt;height:223.8pt;z-index:251670528;mso-position-horizontal-relative:text;mso-position-vertical-relative:text;mso-width-relative:page;mso-height-relative:page">
+            <v:imagedata r:id="rId12" o:title="Screenshot (7)"/>
+            <w10:wrap type="square"/>
+          </v:shape>
+        </w:pict>
+      </w:r>
+      <w:r>
+        <w:rPr>
+          <w:rFonts w:ascii="Arial" w:hAnsi="Arial" w:cs="Arial"/>
+          <w:b/>
+          <w:sz w:val="28"/>
+        </w:rPr>
+        <w:t>UI Design:</w:t>
+      </w:r>
+    </w:p>
+    <w:p>
+      <w:pPr>
+        <w:tabs>
+          <w:tab w:val="left" w:pos="3840"/>
+        </w:tabs>
+        <w:rPr>
+          <w:rFonts w:ascii="Arial" w:hAnsi="Arial" w:cs="Arial"/>
+          <w:b/>
+          <w:sz w:val="28"/>
+        </w:rPr>
+      </w:pPr>
+      <w:r>
+        <w:rPr>
+          <w:noProof/>
+        </w:rPr>
+        <w:lastRenderedPageBreak/>
+        <w:pict>
+          <v:shape id="_x0000_s1027" type="#_x0000_t75" style="position:absolute;margin-left:0;margin-top:.35pt;width:451.2pt;height:220.2pt;z-index:251664384;mso-position-horizontal-relative:text;mso-position-vertical-relative:text;mso-width-relative:page;mso-height-relative:page">
+            <v:imagedata r:id="rId13" o:title="Screenshot (4)"/>
+            <w10:wrap type="square"/>
+          </v:shape>
+        </w:pict>
+      </w:r>
+    </w:p>
+    <w:p>
+      <w:pPr>
+        <w:tabs>
+          <w:tab w:val="left" w:pos="3840"/>
+        </w:tabs>
+        <w:rPr>
+          <w:rFonts w:ascii="Arial" w:hAnsi="Arial" w:cs="Arial"/>
+          <w:b/>
+          <w:sz w:val="28"/>
+        </w:rPr>
+      </w:pPr>
+    </w:p>
+    <w:p>
+      <w:pPr>
+        <w:tabs>
+          <w:tab w:val="left" w:pos="3840"/>
+        </w:tabs>
+        <w:rPr>
+          <w:rFonts w:ascii="Arial" w:hAnsi="Arial" w:cs="Arial"/>
+          <w:b/>
+          <w:sz w:val="28"/>
+        </w:rPr>
+      </w:pPr>
+    </w:p>
+    <w:p>
+      <w:pPr>
+        <w:tabs>
+          <w:tab w:val="left" w:pos="3840"/>
+        </w:tabs>
+        <w:rPr>
+          <w:rFonts w:ascii="Arial" w:hAnsi="Arial" w:cs="Arial"/>
+          <w:b/>
+          <w:sz w:val="28"/>
+        </w:rPr>
+      </w:pPr>
+    </w:p>
+    <w:p>
+      <w:pPr>
+        <w:tabs>
+          <w:tab w:val="left" w:pos="3840"/>
+        </w:tabs>
+        <w:rPr>
+          <w:rFonts w:ascii="Arial" w:hAnsi="Arial" w:cs="Arial"/>
+          <w:b/>
+          <w:sz w:val="28"/>
+        </w:rPr>
+      </w:pPr>
+      <w:r>
+        <w:rPr>
+          <w:noProof/>
+        </w:rPr>
+        <w:pict>
+          <v:shape id="_x0000_s1035" type="#_x0000_t75" style="position:absolute;margin-left:0;margin-top:13.8pt;width:450.6pt;height:219pt;z-index:251680768;mso-position-horizontal-relative:text;mso-position-vertical-relative:text;mso-width-relative:page;mso-height-relative:page">
+            <v:imagedata r:id="rId14" o:title="Screenshot (9)"/>
+            <w10:wrap type="square"/>
+          </v:shape>
+        </w:pict>
+      </w:r>
+    </w:p>
+    <w:p>
+      <w:pPr>
+        <w:tabs>
+          <w:tab w:val="left" w:pos="3840"/>
+        </w:tabs>
+        <w:rPr>
+          <w:rFonts w:ascii="Arial" w:hAnsi="Arial" w:cs="Arial"/>
+          <w:b/>
+          <w:sz w:val="28"/>
+        </w:rPr>
+      </w:pPr>
+    </w:p>
+    <w:p>
+      <w:pPr>
+        <w:tabs>
+          <w:tab w:val="left" w:pos="3840"/>
+        </w:tabs>
+        <w:rPr>
+          <w:rFonts w:ascii="Arial" w:hAnsi="Arial" w:cs="Arial"/>
+          <w:b/>
+          <w:sz w:val="28"/>
+        </w:rPr>
+      </w:pPr>
+    </w:p>
+    <w:p>
+      <w:pPr>
+        <w:tabs>
+          <w:tab w:val="left" w:pos="3840"/>
+        </w:tabs>
+        <w:rPr>
+          <w:rFonts w:ascii="Arial" w:hAnsi="Arial" w:cs="Arial"/>
+          <w:b/>
+          <w:sz w:val="28"/>
+        </w:rPr>
+      </w:pPr>
+    </w:p>
+    <w:p>
+      <w:pPr>
+        <w:tabs>
+          <w:tab w:val="left" w:pos="3840"/>
+        </w:tabs>
+        <w:rPr>
+          <w:rFonts w:ascii="Arial" w:hAnsi="Arial" w:cs="Arial"/>
+          <w:b/>
+          <w:sz w:val="28"/>
+        </w:rPr>
+      </w:pPr>
+    </w:p>
+    <w:p>
+      <w:pPr>
+        <w:tabs>
+          <w:tab w:val="left" w:pos="3840"/>
+        </w:tabs>
+        <w:rPr>
+          <w:rFonts w:ascii="Arial" w:hAnsi="Arial" w:cs="Arial"/>
+          <w:b/>
+          <w:sz w:val="28"/>
+        </w:rPr>
+      </w:pPr>
+      <w:r>
+        <w:rPr>
+          <w:noProof/>
+        </w:rPr>
+        <w:lastRenderedPageBreak/>
+        <w:pict>
+          <v:shape id="_x0000_s1031" type="#_x0000_t75" style="position:absolute;margin-left:0;margin-top:10.55pt;width:450.6pt;height:220.2pt;z-index:251672576;mso-position-horizontal-relative:text;mso-position-vertical-relative:text;mso-width-relative:page;mso-height-relative:page">
+            <v:imagedata r:id="rId15" o:title="Screenshot (10)"/>
+            <w10:wrap type="square"/>
+          </v:shape>
+        </w:pict>
+      </w:r>
+    </w:p>
+    <w:p>
+      <w:pPr>
+        <w:tabs>
+          <w:tab w:val="left" w:pos="3840"/>
+        </w:tabs>
+        <w:rPr>
+          <w:rFonts w:ascii="Arial" w:hAnsi="Arial" w:cs="Arial"/>
+          <w:b/>
+          <w:sz w:val="28"/>
+        </w:rPr>
+      </w:pPr>
+    </w:p>
+    <w:p>
+      <w:pPr>
+        <w:tabs>
+          <w:tab w:val="left" w:pos="3840"/>
+        </w:tabs>
+        <w:rPr>
+          <w:rFonts w:ascii="Arial" w:hAnsi="Arial" w:cs="Arial"/>
+          <w:b/>
+          <w:sz w:val="28"/>
+        </w:rPr>
+      </w:pPr>
+    </w:p>
+    <w:p>
+      <w:pPr>
+        <w:tabs>
+          <w:tab w:val="left" w:pos="3840"/>
+        </w:tabs>
+        <w:rPr>
+          <w:rFonts w:ascii="Arial" w:hAnsi="Arial" w:cs="Arial"/>
+          <w:b/>
+          <w:sz w:val="28"/>
+        </w:rPr>
+      </w:pPr>
+    </w:p>
+    <w:p>
+      <w:pPr>
+        <w:tabs>
+          <w:tab w:val="left" w:pos="3840"/>
+        </w:tabs>
+        <w:rPr>
+          <w:rFonts w:ascii="Arial" w:hAnsi="Arial" w:cs="Arial"/>
+          <w:b/>
+          <w:sz w:val="28"/>
+        </w:rPr>
+      </w:pPr>
+      <w:r>
+        <w:rPr>
+          <w:noProof/>
+        </w:rPr>
+        <w:pict>
+          <v:shape id="_x0000_s1032" type="#_x0000_t75" style="position:absolute;margin-left:0;margin-top:5.2pt;width:450.6pt;height:219.6pt;z-index:251674624;mso-position-horizontal-relative:text;mso-position-vertical-relative:text;mso-width-relative:page;mso-height-relative:page">
+            <v:imagedata r:id="rId16" o:title="Screenshot (11)"/>
+            <w10:wrap type="square"/>
+          </v:shape>
+        </w:pict>
+      </w:r>
+    </w:p>
+    <w:p>
+      <w:pPr>
+        <w:tabs>
+          <w:tab w:val="left" w:pos="3840"/>
+        </w:tabs>
+        <w:rPr>
+          <w:rFonts w:ascii="Arial" w:hAnsi="Arial" w:cs="Arial"/>
+          <w:b/>
+          <w:sz w:val="28"/>
+        </w:rPr>
+      </w:pPr>
+    </w:p>
+    <w:p>
+      <w:pPr>
+        <w:tabs>
+          <w:tab w:val="left" w:pos="3840"/>
+        </w:tabs>
+        <w:rPr>
+          <w:rFonts w:ascii="Arial" w:hAnsi="Arial" w:cs="Arial"/>
+          <w:b/>
+          <w:sz w:val="28"/>
+        </w:rPr>
+      </w:pPr>
+    </w:p>
+    <w:p>
+      <w:pPr>
+        <w:tabs>
+          <w:tab w:val="left" w:pos="3840"/>
+        </w:tabs>
+        <w:rPr>
+          <w:rFonts w:ascii="Arial" w:hAnsi="Arial" w:cs="Arial"/>
+          <w:b/>
+          <w:sz w:val="28"/>
+        </w:rPr>
+      </w:pPr>
+    </w:p>
+    <w:p>
+      <w:pPr>
+        <w:tabs>
+          <w:tab w:val="left" w:pos="3840"/>
+        </w:tabs>
+        <w:rPr>
+          <w:rFonts w:ascii="Arial" w:hAnsi="Arial" w:cs="Arial"/>
+          <w:b/>
+          <w:sz w:val="28"/>
+        </w:rPr>
+      </w:pPr>
+    </w:p>
+    <w:p>
+      <w:pPr>
+        <w:tabs>
+          <w:tab w:val="left" w:pos="3840"/>
+        </w:tabs>
+        <w:rPr>
+          <w:rFonts w:ascii="Arial" w:hAnsi="Arial" w:cs="Arial"/>
+          <w:b/>
+          <w:sz w:val="28"/>
+        </w:rPr>
+      </w:pPr>
+      <w:r>
+        <w:rPr>
+          <w:noProof/>
+        </w:rPr>
+        <w:lastRenderedPageBreak/>
+        <w:pict>
+          <v:shape id="_x0000_s1029" type="#_x0000_t75" style="position:absolute;margin-left:.6pt;margin-top:0;width:450.6pt;height:222.6pt;z-index:251668480;mso-position-horizontal-relative:text;mso-position-vertical-relative:text;mso-width-relative:page;mso-height-relative:page">
+            <v:imagedata r:id="rId17" o:title="Screenshot (6)"/>
+            <w10:wrap type="square"/>
+          </v:shape>
+        </w:pict>
+      </w:r>
+    </w:p>
+    <w:p>
+      <w:pPr>
+        <w:tabs>
+          <w:tab w:val="left" w:pos="3840"/>
+        </w:tabs>
+        <w:rPr>
+          <w:rFonts w:ascii="Arial" w:hAnsi="Arial" w:cs="Arial"/>
+          <w:b/>
+          <w:sz w:val="28"/>
+        </w:rPr>
+      </w:pPr>
+    </w:p>
+    <w:p>
+      <w:pPr>
+        <w:tabs>
+          <w:tab w:val="left" w:pos="3840"/>
+        </w:tabs>
+        <w:rPr>
+          <w:rFonts w:ascii="Arial" w:hAnsi="Arial" w:cs="Arial"/>
+          <w:b/>
+          <w:sz w:val="28"/>
+        </w:rPr>
+      </w:pPr>
+      <w:r>
+        <w:rPr>
+          <w:noProof/>
+        </w:rPr>
+        <w:pict>
+          <v:shape id="_x0000_s1033" type="#_x0000_t75" style="position:absolute;margin-left:.6pt;margin-top:57.85pt;width:450pt;height:220.2pt;z-index:-251639808;mso-position-horizontal-relative:text;mso-position-vertical-relative:text;mso-width-relative:page;mso-height-relative:page" wrapcoords="-36 0 -36 21527 21600 21527 21600 0 -36 0">
+            <v:imagedata r:id="rId18" o:title="Screenshot (12)"/>
+            <w10:wrap type="tight"/>
+          </v:shape>
+        </w:pict>
+      </w:r>
+    </w:p>
+    <w:p>
+      <w:pPr>
+        <w:tabs>
+          <w:tab w:val="left" w:pos="3840"/>
+        </w:tabs>
+        <w:rPr>
+          <w:rFonts w:ascii="Arial" w:hAnsi="Arial" w:cs="Arial"/>
+          <w:b/>
+          <w:sz w:val="28"/>
+        </w:rPr>
+      </w:pPr>
+    </w:p>
+    <w:p>
+      <w:pPr>
+        <w:tabs>
+          <w:tab w:val="left" w:pos="3840"/>
+        </w:tabs>
+        <w:rPr>
+          <w:rFonts w:ascii="Arial" w:hAnsi="Arial" w:cs="Arial"/>
+          <w:b/>
+          <w:sz w:val="28"/>
+        </w:rPr>
+      </w:pPr>
+    </w:p>
+    <w:p>
+      <w:pPr>
+        <w:tabs>
+          <w:tab w:val="left" w:pos="3840"/>
+        </w:tabs>
+        <w:rPr>
+          <w:rFonts w:ascii="Arial" w:hAnsi="Arial" w:cs="Arial"/>
+          <w:b/>
+          <w:sz w:val="28"/>
+        </w:rPr>
+      </w:pPr>
+    </w:p>
+    <w:p>
+      <w:pPr>
+        <w:tabs>
+          <w:tab w:val="left" w:pos="3840"/>
+        </w:tabs>
+        <w:rPr>
+          <w:rFonts w:ascii="Arial" w:hAnsi="Arial" w:cs="Arial"/>
+          <w:b/>
+          <w:sz w:val="28"/>
+        </w:rPr>
+      </w:pPr>
+    </w:p>
+    <w:p>
+      <w:pPr>
+        <w:tabs>
+          <w:tab w:val="left" w:pos="3840"/>
+        </w:tabs>
+        <w:rPr>
+          <w:rFonts w:ascii="Arial" w:hAnsi="Arial" w:cs="Arial"/>
+          <w:b/>
+          <w:sz w:val="28"/>
+        </w:rPr>
+      </w:pPr>
+    </w:p>
+    <w:p>
+      <w:pPr>
+        <w:tabs>
+          <w:tab w:val="left" w:pos="3840"/>
+        </w:tabs>
+        <w:rPr>
+          <w:rFonts w:ascii="Arial" w:hAnsi="Arial" w:cs="Arial"/>
+          <w:b/>
+          <w:sz w:val="28"/>
+        </w:rPr>
+      </w:pPr>
+    </w:p>
+    <w:p>
+      <w:pPr>
+        <w:tabs>
+          <w:tab w:val="left" w:pos="3840"/>
+        </w:tabs>
+        <w:rPr>
+          <w:rFonts w:ascii="Arial" w:hAnsi="Arial" w:cs="Arial"/>
+          <w:b/>
+          <w:sz w:val="28"/>
+        </w:rPr>
+      </w:pPr>
+      <w:bookmarkStart w:id="0" w:name="_GoBack"/>
       <w:bookmarkEnd w:id="0"/>
+      <w:r>
+        <w:rPr>
+          <w:noProof/>
+        </w:rPr>
+        <w:lastRenderedPageBreak/>
+        <w:pict>
+          <v:shape id="_x0000_s1038" type="#_x0000_t75" style="position:absolute;margin-left:-.15pt;margin-top:468.05pt;width:450pt;height:219.6pt;z-index:251685888;mso-position-horizontal-relative:text;mso-position-vertical-relative:text;mso-width-relative:page;mso-height-relative:page">
+            <v:imagedata r:id="rId19" o:title="Screenshot (14)"/>
+            <w10:wrap type="square"/>
+          </v:shape>
+        </w:pict>
+      </w:r>
+      <w:r>
+        <w:rPr>
+          <w:noProof/>
+        </w:rPr>
+        <w:pict>
+          <v:shape id="_x0000_s1036" type="#_x0000_t75" style="position:absolute;margin-left:-.15pt;margin-top:228.75pt;width:451.2pt;height:224.4pt;z-index:251682816;mso-position-horizontal-relative:text;mso-position-vertical-relative:text;mso-width-relative:page;mso-height-relative:page">
+            <v:imagedata r:id="rId20" o:title="Screenshot (13)"/>
+            <w10:wrap type="square"/>
+          </v:shape>
+        </w:pict>
+      </w:r>
+      <w:r>
+        <w:rPr>
+          <w:noProof/>
+        </w:rPr>
+        <w:pict>
+          <v:shape id="_x0000_s1028" type="#_x0000_t75" style="position:absolute;margin-left:-.15pt;margin-top:.5pt;width:451.2pt;height:223.2pt;z-index:251666432;mso-position-horizontal-relative:text;mso-position-vertical-relative:text;mso-width-relative:page;mso-height-relative:page">
+            <v:imagedata r:id="rId21" o:title="Screenshot (5)"/>
+            <w10:wrap type="square"/>
+          </v:shape>
+        </w:pict>
+      </w:r>
     </w:p>
     <w:sectPr>
       <w:pgSz w:w="11907" w:h="16839" w:code="9"/>

</xml_diff>